<commit_message>
Add markdown and Word template for Word output
</commit_message>
<xml_diff>
--- a/markdown/word-styles-reference.docx
+++ b/markdown/word-styles-reference.docx
@@ -1,6 +1,6 @@
 
 <file path=word/document.xml><?xml version="1.0" encoding="utf-8"?>
-<w:document xmlns:wpc="http://schemas.microsoft.com/office/word/2010/wordprocessingCanvas" xmlns:cx="http://schemas.microsoft.com/office/drawing/2014/chartex" xmlns:cx1="http://schemas.microsoft.com/office/drawing/2015/9/8/chartex" xmlns:cx2="http://schemas.microsoft.com/office/drawing/2015/10/21/chartex" xmlns:cx3="http://schemas.microsoft.com/office/drawing/2016/5/9/chartex" xmlns:cx4="http://schemas.microsoft.com/office/drawing/2016/5/10/chartex" xmlns:cx5="http://schemas.microsoft.com/office/drawing/2016/5/11/chartex" xmlns:cx6="http://schemas.microsoft.com/office/drawing/2016/5/12/chartex" xmlns:cx7="http://schemas.microsoft.com/office/drawing/2016/5/13/chartex" xmlns:cx8="http://schemas.microsoft.com/office/drawing/2016/5/14/chartex" xmlns:mc="http://schemas.openxmlformats.org/markup-compatibility/2006" xmlns:aink="http://schemas.microsoft.com/office/drawing/2016/ink" xmlns:am3d="http://schemas.microsoft.com/office/drawing/2017/model3d" xmlns:o="urn:schemas-microsoft-com:office:office" xmlns:r="http://schemas.openxmlformats.org/officeDocument/2006/relationships" xmlns:m="http://schemas.openxmlformats.org/officeDocument/2006/math" xmlns:v="urn:schemas-microsoft-com:vml" xmlns:wp14="http://schemas.microsoft.com/office/word/2010/wordprocessingDrawing" xmlns:wp="http://schemas.openxmlformats.org/drawingml/2006/wordprocessingDrawing" xmlns:w10="urn:schemas-microsoft-com:office:word" xmlns:w="http://schemas.openxmlformats.org/wordprocessingml/2006/main" xmlns:w14="http://schemas.microsoft.com/office/word/2010/wordml" xmlns:w15="http://schemas.microsoft.com/office/word/2012/wordml" xmlns:w16cid="http://schemas.microsoft.com/office/word/2016/wordml/cid" xmlns:w16se="http://schemas.microsoft.com/office/word/2015/wordml/symex" xmlns:wpg="http://schemas.microsoft.com/office/word/2010/wordprocessingGroup" xmlns:wpi="http://schemas.microsoft.com/office/word/2010/wordprocessingInk" xmlns:wne="http://schemas.microsoft.com/office/word/2006/wordml" xmlns:wps="http://schemas.microsoft.com/office/word/2010/wordprocessingShape" mc:Ignorable="w14 w15 w16se w16cid wp14">
+<w:document xmlns:wpc="http://schemas.microsoft.com/office/word/2010/wordprocessingCanvas" xmlns:cx="http://schemas.microsoft.com/office/drawing/2014/chartex" xmlns:cx1="http://schemas.microsoft.com/office/drawing/2015/9/8/chartex" xmlns:cx2="http://schemas.microsoft.com/office/drawing/2015/10/21/chartex" xmlns:cx3="http://schemas.microsoft.com/office/drawing/2016/5/9/chartex" xmlns:cx4="http://schemas.microsoft.com/office/drawing/2016/5/10/chartex" xmlns:cx5="http://schemas.microsoft.com/office/drawing/2016/5/11/chartex" xmlns:cx6="http://schemas.microsoft.com/office/drawing/2016/5/12/chartex" xmlns:cx7="http://schemas.microsoft.com/office/drawing/2016/5/13/chartex" xmlns:cx8="http://schemas.microsoft.com/office/drawing/2016/5/14/chartex" xmlns:mc="http://schemas.openxmlformats.org/markup-compatibility/2006" xmlns:aink="http://schemas.microsoft.com/office/drawing/2016/ink" xmlns:am3d="http://schemas.microsoft.com/office/drawing/2017/model3d" xmlns:o="urn:schemas-microsoft-com:office:office" xmlns:r="http://schemas.openxmlformats.org/officeDocument/2006/relationships" xmlns:m="http://schemas.openxmlformats.org/officeDocument/2006/math" xmlns:v="urn:schemas-microsoft-com:vml" xmlns:wp14="http://schemas.microsoft.com/office/word/2010/wordprocessingDrawing" xmlns:wp="http://schemas.openxmlformats.org/drawingml/2006/wordprocessingDrawing" xmlns:w10="urn:schemas-microsoft-com:office:word" xmlns:w="http://schemas.openxmlformats.org/wordprocessingml/2006/main" xmlns:w14="http://schemas.microsoft.com/office/word/2010/wordml" xmlns:w15="http://schemas.microsoft.com/office/word/2012/wordml" xmlns:w16cex="http://schemas.microsoft.com/office/word/2018/wordml/cex" xmlns:w16cid="http://schemas.microsoft.com/office/word/2016/wordml/cid" xmlns:w16="http://schemas.microsoft.com/office/word/2018/wordml" xmlns:w16se="http://schemas.microsoft.com/office/word/2015/wordml/symex" xmlns:wpg="http://schemas.microsoft.com/office/word/2010/wordprocessingGroup" xmlns:wpi="http://schemas.microsoft.com/office/word/2010/wordprocessingInk" xmlns:wne="http://schemas.microsoft.com/office/word/2006/wordml" xmlns:wps="http://schemas.microsoft.com/office/word/2010/wordprocessingShape" mc:Ignorable="w14 w15 w16se w16cid w16 w16cex wp14">
   <w:body>
     <w:p>
       <w:pPr>
@@ -272,12 +272,7 @@
       </w:pPr>
       <w:bookmarkStart w:id="1" w:name="_Toc24224113"/>
       <w:r>
-        <w:t>Tóp</w:t>
-      </w:r>
-      <w:bookmarkStart w:id="2" w:name="_GoBack"/>
-      <w:bookmarkEnd w:id="2"/>
-      <w:r>
-        <w:t>ico</w:t>
+        <w:t>Tópico</w:t>
       </w:r>
       <w:bookmarkEnd w:id="1"/>
     </w:p>
@@ -344,11 +339,11 @@
       <w:pPr>
         <w:pStyle w:val="Heading2"/>
       </w:pPr>
-      <w:bookmarkStart w:id="3" w:name="_Toc24224114"/>
+      <w:bookmarkStart w:id="2" w:name="_Toc24224114"/>
       <w:r>
         <w:t>Tópico</w:t>
       </w:r>
-      <w:bookmarkEnd w:id="3"/>
+      <w:bookmarkEnd w:id="2"/>
     </w:p>
     <w:p/>
     <w:p>
@@ -358,8 +353,12 @@
     </w:p>
     <w:p/>
     <w:sectPr>
-      <w:headerReference w:type="default" r:id="rId8"/>
-      <w:footerReference w:type="default" r:id="rId9"/>
+      <w:headerReference w:type="even" r:id="rId8"/>
+      <w:headerReference w:type="default" r:id="rId9"/>
+      <w:footerReference w:type="even" r:id="rId10"/>
+      <w:footerReference w:type="default" r:id="rId11"/>
+      <w:headerReference w:type="first" r:id="rId12"/>
+      <w:footerReference w:type="first" r:id="rId13"/>
       <w:pgSz w:w="11906" w:h="16838"/>
       <w:pgMar w:top="1418" w:right="1134" w:bottom="1418" w:left="1134" w:header="709" w:footer="709" w:gutter="0"/>
       <w:cols w:space="708"/>
@@ -370,7 +369,7 @@
 </file>
 
 <file path=word/endnotes.xml><?xml version="1.0" encoding="utf-8"?>
-<w:endnotes xmlns:wpc="http://schemas.microsoft.com/office/word/2010/wordprocessingCanvas" xmlns:cx="http://schemas.microsoft.com/office/drawing/2014/chartex" xmlns:cx1="http://schemas.microsoft.com/office/drawing/2015/9/8/chartex" xmlns:cx2="http://schemas.microsoft.com/office/drawing/2015/10/21/chartex" xmlns:cx3="http://schemas.microsoft.com/office/drawing/2016/5/9/chartex" xmlns:cx4="http://schemas.microsoft.com/office/drawing/2016/5/10/chartex" xmlns:cx5="http://schemas.microsoft.com/office/drawing/2016/5/11/chartex" xmlns:cx6="http://schemas.microsoft.com/office/drawing/2016/5/12/chartex" xmlns:cx7="http://schemas.microsoft.com/office/drawing/2016/5/13/chartex" xmlns:cx8="http://schemas.microsoft.com/office/drawing/2016/5/14/chartex" xmlns:mc="http://schemas.openxmlformats.org/markup-compatibility/2006" xmlns:aink="http://schemas.microsoft.com/office/drawing/2016/ink" xmlns:am3d="http://schemas.microsoft.com/office/drawing/2017/model3d" xmlns:o="urn:schemas-microsoft-com:office:office" xmlns:r="http://schemas.openxmlformats.org/officeDocument/2006/relationships" xmlns:m="http://schemas.openxmlformats.org/officeDocument/2006/math" xmlns:v="urn:schemas-microsoft-com:vml" xmlns:wp14="http://schemas.microsoft.com/office/word/2010/wordprocessingDrawing" xmlns:wp="http://schemas.openxmlformats.org/drawingml/2006/wordprocessingDrawing" xmlns:w10="urn:schemas-microsoft-com:office:word" xmlns:w="http://schemas.openxmlformats.org/wordprocessingml/2006/main" xmlns:w14="http://schemas.microsoft.com/office/word/2010/wordml" xmlns:w15="http://schemas.microsoft.com/office/word/2012/wordml" xmlns:w16cid="http://schemas.microsoft.com/office/word/2016/wordml/cid" xmlns:w16se="http://schemas.microsoft.com/office/word/2015/wordml/symex" xmlns:wpg="http://schemas.microsoft.com/office/word/2010/wordprocessingGroup" xmlns:wpi="http://schemas.microsoft.com/office/word/2010/wordprocessingInk" xmlns:wne="http://schemas.microsoft.com/office/word/2006/wordml" xmlns:wps="http://schemas.microsoft.com/office/word/2010/wordprocessingShape" mc:Ignorable="w14 w15 w16se w16cid wp14">
+<w:endnotes xmlns:wpc="http://schemas.microsoft.com/office/word/2010/wordprocessingCanvas" xmlns:cx="http://schemas.microsoft.com/office/drawing/2014/chartex" xmlns:cx1="http://schemas.microsoft.com/office/drawing/2015/9/8/chartex" xmlns:cx2="http://schemas.microsoft.com/office/drawing/2015/10/21/chartex" xmlns:cx3="http://schemas.microsoft.com/office/drawing/2016/5/9/chartex" xmlns:cx4="http://schemas.microsoft.com/office/drawing/2016/5/10/chartex" xmlns:cx5="http://schemas.microsoft.com/office/drawing/2016/5/11/chartex" xmlns:cx6="http://schemas.microsoft.com/office/drawing/2016/5/12/chartex" xmlns:cx7="http://schemas.microsoft.com/office/drawing/2016/5/13/chartex" xmlns:cx8="http://schemas.microsoft.com/office/drawing/2016/5/14/chartex" xmlns:mc="http://schemas.openxmlformats.org/markup-compatibility/2006" xmlns:aink="http://schemas.microsoft.com/office/drawing/2016/ink" xmlns:am3d="http://schemas.microsoft.com/office/drawing/2017/model3d" xmlns:o="urn:schemas-microsoft-com:office:office" xmlns:r="http://schemas.openxmlformats.org/officeDocument/2006/relationships" xmlns:m="http://schemas.openxmlformats.org/officeDocument/2006/math" xmlns:v="urn:schemas-microsoft-com:vml" xmlns:wp14="http://schemas.microsoft.com/office/word/2010/wordprocessingDrawing" xmlns:wp="http://schemas.openxmlformats.org/drawingml/2006/wordprocessingDrawing" xmlns:w10="urn:schemas-microsoft-com:office:word" xmlns:w="http://schemas.openxmlformats.org/wordprocessingml/2006/main" xmlns:w14="http://schemas.microsoft.com/office/word/2010/wordml" xmlns:w15="http://schemas.microsoft.com/office/word/2012/wordml" xmlns:w16cex="http://schemas.microsoft.com/office/word/2018/wordml/cex" xmlns:w16cid="http://schemas.microsoft.com/office/word/2016/wordml/cid" xmlns:w16="http://schemas.microsoft.com/office/word/2018/wordml" xmlns:w16se="http://schemas.microsoft.com/office/word/2015/wordml/symex" xmlns:wpg="http://schemas.microsoft.com/office/word/2010/wordprocessingGroup" xmlns:wpi="http://schemas.microsoft.com/office/word/2010/wordprocessingInk" xmlns:wne="http://schemas.microsoft.com/office/word/2006/wordml" xmlns:wps="http://schemas.microsoft.com/office/word/2010/wordprocessingShape" mc:Ignorable="w14 w15 w16se w16cid w16 w16cex wp14">
   <w:endnote w:type="separator" w:id="-1">
     <w:p>
       <w:r>
@@ -389,7 +388,17 @@
 </file>
 
 <file path=word/footer1.xml><?xml version="1.0" encoding="utf-8"?>
-<w:ftr xmlns:wpc="http://schemas.microsoft.com/office/word/2010/wordprocessingCanvas" xmlns:cx="http://schemas.microsoft.com/office/drawing/2014/chartex" xmlns:cx1="http://schemas.microsoft.com/office/drawing/2015/9/8/chartex" xmlns:cx2="http://schemas.microsoft.com/office/drawing/2015/10/21/chartex" xmlns:cx3="http://schemas.microsoft.com/office/drawing/2016/5/9/chartex" xmlns:cx4="http://schemas.microsoft.com/office/drawing/2016/5/10/chartex" xmlns:cx5="http://schemas.microsoft.com/office/drawing/2016/5/11/chartex" xmlns:cx6="http://schemas.microsoft.com/office/drawing/2016/5/12/chartex" xmlns:cx7="http://schemas.microsoft.com/office/drawing/2016/5/13/chartex" xmlns:cx8="http://schemas.microsoft.com/office/drawing/2016/5/14/chartex" xmlns:mc="http://schemas.openxmlformats.org/markup-compatibility/2006" xmlns:aink="http://schemas.microsoft.com/office/drawing/2016/ink" xmlns:am3d="http://schemas.microsoft.com/office/drawing/2017/model3d" xmlns:o="urn:schemas-microsoft-com:office:office" xmlns:r="http://schemas.openxmlformats.org/officeDocument/2006/relationships" xmlns:m="http://schemas.openxmlformats.org/officeDocument/2006/math" xmlns:v="urn:schemas-microsoft-com:vml" xmlns:wp14="http://schemas.microsoft.com/office/word/2010/wordprocessingDrawing" xmlns:wp="http://schemas.openxmlformats.org/drawingml/2006/wordprocessingDrawing" xmlns:w10="urn:schemas-microsoft-com:office:word" xmlns:w="http://schemas.openxmlformats.org/wordprocessingml/2006/main" xmlns:w14="http://schemas.microsoft.com/office/word/2010/wordml" xmlns:w15="http://schemas.microsoft.com/office/word/2012/wordml" xmlns:w16cid="http://schemas.microsoft.com/office/word/2016/wordml/cid" xmlns:w16se="http://schemas.microsoft.com/office/word/2015/wordml/symex" xmlns:wpg="http://schemas.microsoft.com/office/word/2010/wordprocessingGroup" xmlns:wpi="http://schemas.microsoft.com/office/word/2010/wordprocessingInk" xmlns:wne="http://schemas.microsoft.com/office/word/2006/wordml" xmlns:wps="http://schemas.microsoft.com/office/word/2010/wordprocessingShape" mc:Ignorable="w14 w15 w16se w16cid wp14">
+<w:ftr xmlns:wpc="http://schemas.microsoft.com/office/word/2010/wordprocessingCanvas" xmlns:cx="http://schemas.microsoft.com/office/drawing/2014/chartex" xmlns:cx1="http://schemas.microsoft.com/office/drawing/2015/9/8/chartex" xmlns:cx2="http://schemas.microsoft.com/office/drawing/2015/10/21/chartex" xmlns:cx3="http://schemas.microsoft.com/office/drawing/2016/5/9/chartex" xmlns:cx4="http://schemas.microsoft.com/office/drawing/2016/5/10/chartex" xmlns:cx5="http://schemas.microsoft.com/office/drawing/2016/5/11/chartex" xmlns:cx6="http://schemas.microsoft.com/office/drawing/2016/5/12/chartex" xmlns:cx7="http://schemas.microsoft.com/office/drawing/2016/5/13/chartex" xmlns:cx8="http://schemas.microsoft.com/office/drawing/2016/5/14/chartex" xmlns:mc="http://schemas.openxmlformats.org/markup-compatibility/2006" xmlns:aink="http://schemas.microsoft.com/office/drawing/2016/ink" xmlns:am3d="http://schemas.microsoft.com/office/drawing/2017/model3d" xmlns:o="urn:schemas-microsoft-com:office:office" xmlns:r="http://schemas.openxmlformats.org/officeDocument/2006/relationships" xmlns:m="http://schemas.openxmlformats.org/officeDocument/2006/math" xmlns:v="urn:schemas-microsoft-com:vml" xmlns:wp14="http://schemas.microsoft.com/office/word/2010/wordprocessingDrawing" xmlns:wp="http://schemas.openxmlformats.org/drawingml/2006/wordprocessingDrawing" xmlns:w10="urn:schemas-microsoft-com:office:word" xmlns:w="http://schemas.openxmlformats.org/wordprocessingml/2006/main" xmlns:w14="http://schemas.microsoft.com/office/word/2010/wordml" xmlns:w15="http://schemas.microsoft.com/office/word/2012/wordml" xmlns:w16cex="http://schemas.microsoft.com/office/word/2018/wordml/cex" xmlns:w16cid="http://schemas.microsoft.com/office/word/2016/wordml/cid" xmlns:w16="http://schemas.microsoft.com/office/word/2018/wordml" xmlns:w16se="http://schemas.microsoft.com/office/word/2015/wordml/symex" xmlns:wpg="http://schemas.microsoft.com/office/word/2010/wordprocessingGroup" xmlns:wpi="http://schemas.microsoft.com/office/word/2010/wordprocessingInk" xmlns:wne="http://schemas.microsoft.com/office/word/2006/wordml" xmlns:wps="http://schemas.microsoft.com/office/word/2010/wordprocessingShape" mc:Ignorable="w14 w15 w16se w16cid w16 w16cex wp14">
+  <w:p>
+    <w:pPr>
+      <w:pStyle w:val="Footer"/>
+    </w:pPr>
+  </w:p>
+</w:ftr>
+</file>
+
+<file path=word/footer2.xml><?xml version="1.0" encoding="utf-8"?>
+<w:ftr xmlns:wpc="http://schemas.microsoft.com/office/word/2010/wordprocessingCanvas" xmlns:cx="http://schemas.microsoft.com/office/drawing/2014/chartex" xmlns:cx1="http://schemas.microsoft.com/office/drawing/2015/9/8/chartex" xmlns:cx2="http://schemas.microsoft.com/office/drawing/2015/10/21/chartex" xmlns:cx3="http://schemas.microsoft.com/office/drawing/2016/5/9/chartex" xmlns:cx4="http://schemas.microsoft.com/office/drawing/2016/5/10/chartex" xmlns:cx5="http://schemas.microsoft.com/office/drawing/2016/5/11/chartex" xmlns:cx6="http://schemas.microsoft.com/office/drawing/2016/5/12/chartex" xmlns:cx7="http://schemas.microsoft.com/office/drawing/2016/5/13/chartex" xmlns:cx8="http://schemas.microsoft.com/office/drawing/2016/5/14/chartex" xmlns:mc="http://schemas.openxmlformats.org/markup-compatibility/2006" xmlns:aink="http://schemas.microsoft.com/office/drawing/2016/ink" xmlns:am3d="http://schemas.microsoft.com/office/drawing/2017/model3d" xmlns:o="urn:schemas-microsoft-com:office:office" xmlns:r="http://schemas.openxmlformats.org/officeDocument/2006/relationships" xmlns:m="http://schemas.openxmlformats.org/officeDocument/2006/math" xmlns:v="urn:schemas-microsoft-com:vml" xmlns:wp14="http://schemas.microsoft.com/office/word/2010/wordprocessingDrawing" xmlns:wp="http://schemas.openxmlformats.org/drawingml/2006/wordprocessingDrawing" xmlns:w10="urn:schemas-microsoft-com:office:word" xmlns:w="http://schemas.openxmlformats.org/wordprocessingml/2006/main" xmlns:w14="http://schemas.microsoft.com/office/word/2010/wordml" xmlns:w15="http://schemas.microsoft.com/office/word/2012/wordml" xmlns:w16cex="http://schemas.microsoft.com/office/word/2018/wordml/cex" xmlns:w16cid="http://schemas.microsoft.com/office/word/2016/wordml/cid" xmlns:w16="http://schemas.microsoft.com/office/word/2018/wordml" xmlns:w16se="http://schemas.microsoft.com/office/word/2015/wordml/symex" xmlns:wpg="http://schemas.microsoft.com/office/word/2010/wordprocessingGroup" xmlns:wpi="http://schemas.microsoft.com/office/word/2010/wordprocessingInk" xmlns:wne="http://schemas.microsoft.com/office/word/2006/wordml" xmlns:wps="http://schemas.microsoft.com/office/word/2010/wordprocessingShape" mc:Ignorable="w14 w15 w16se w16cid w16 w16cex wp14">
   <w:p>
     <w:pPr>
       <w:pStyle w:val="Footer"/>
@@ -430,8 +439,18 @@
 </w:ftr>
 </file>
 
+<file path=word/footer3.xml><?xml version="1.0" encoding="utf-8"?>
+<w:ftr xmlns:wpc="http://schemas.microsoft.com/office/word/2010/wordprocessingCanvas" xmlns:cx="http://schemas.microsoft.com/office/drawing/2014/chartex" xmlns:cx1="http://schemas.microsoft.com/office/drawing/2015/9/8/chartex" xmlns:cx2="http://schemas.microsoft.com/office/drawing/2015/10/21/chartex" xmlns:cx3="http://schemas.microsoft.com/office/drawing/2016/5/9/chartex" xmlns:cx4="http://schemas.microsoft.com/office/drawing/2016/5/10/chartex" xmlns:cx5="http://schemas.microsoft.com/office/drawing/2016/5/11/chartex" xmlns:cx6="http://schemas.microsoft.com/office/drawing/2016/5/12/chartex" xmlns:cx7="http://schemas.microsoft.com/office/drawing/2016/5/13/chartex" xmlns:cx8="http://schemas.microsoft.com/office/drawing/2016/5/14/chartex" xmlns:mc="http://schemas.openxmlformats.org/markup-compatibility/2006" xmlns:aink="http://schemas.microsoft.com/office/drawing/2016/ink" xmlns:am3d="http://schemas.microsoft.com/office/drawing/2017/model3d" xmlns:o="urn:schemas-microsoft-com:office:office" xmlns:r="http://schemas.openxmlformats.org/officeDocument/2006/relationships" xmlns:m="http://schemas.openxmlformats.org/officeDocument/2006/math" xmlns:v="urn:schemas-microsoft-com:vml" xmlns:wp14="http://schemas.microsoft.com/office/word/2010/wordprocessingDrawing" xmlns:wp="http://schemas.openxmlformats.org/drawingml/2006/wordprocessingDrawing" xmlns:w10="urn:schemas-microsoft-com:office:word" xmlns:w="http://schemas.openxmlformats.org/wordprocessingml/2006/main" xmlns:w14="http://schemas.microsoft.com/office/word/2010/wordml" xmlns:w15="http://schemas.microsoft.com/office/word/2012/wordml" xmlns:w16cex="http://schemas.microsoft.com/office/word/2018/wordml/cex" xmlns:w16cid="http://schemas.microsoft.com/office/word/2016/wordml/cid" xmlns:w16="http://schemas.microsoft.com/office/word/2018/wordml" xmlns:w16se="http://schemas.microsoft.com/office/word/2015/wordml/symex" xmlns:wpg="http://schemas.microsoft.com/office/word/2010/wordprocessingGroup" xmlns:wpi="http://schemas.microsoft.com/office/word/2010/wordprocessingInk" xmlns:wne="http://schemas.microsoft.com/office/word/2006/wordml" xmlns:wps="http://schemas.microsoft.com/office/word/2010/wordprocessingShape" mc:Ignorable="w14 w15 w16se w16cid w16 w16cex wp14">
+  <w:p>
+    <w:pPr>
+      <w:pStyle w:val="Footer"/>
+    </w:pPr>
+  </w:p>
+</w:ftr>
+</file>
+
 <file path=word/footnotes.xml><?xml version="1.0" encoding="utf-8"?>
-<w:footnotes xmlns:wpc="http://schemas.microsoft.com/office/word/2010/wordprocessingCanvas" xmlns:cx="http://schemas.microsoft.com/office/drawing/2014/chartex" xmlns:cx1="http://schemas.microsoft.com/office/drawing/2015/9/8/chartex" xmlns:cx2="http://schemas.microsoft.com/office/drawing/2015/10/21/chartex" xmlns:cx3="http://schemas.microsoft.com/office/drawing/2016/5/9/chartex" xmlns:cx4="http://schemas.microsoft.com/office/drawing/2016/5/10/chartex" xmlns:cx5="http://schemas.microsoft.com/office/drawing/2016/5/11/chartex" xmlns:cx6="http://schemas.microsoft.com/office/drawing/2016/5/12/chartex" xmlns:cx7="http://schemas.microsoft.com/office/drawing/2016/5/13/chartex" xmlns:cx8="http://schemas.microsoft.com/office/drawing/2016/5/14/chartex" xmlns:mc="http://schemas.openxmlformats.org/markup-compatibility/2006" xmlns:aink="http://schemas.microsoft.com/office/drawing/2016/ink" xmlns:am3d="http://schemas.microsoft.com/office/drawing/2017/model3d" xmlns:o="urn:schemas-microsoft-com:office:office" xmlns:r="http://schemas.openxmlformats.org/officeDocument/2006/relationships" xmlns:m="http://schemas.openxmlformats.org/officeDocument/2006/math" xmlns:v="urn:schemas-microsoft-com:vml" xmlns:wp14="http://schemas.microsoft.com/office/word/2010/wordprocessingDrawing" xmlns:wp="http://schemas.openxmlformats.org/drawingml/2006/wordprocessingDrawing" xmlns:w10="urn:schemas-microsoft-com:office:word" xmlns:w="http://schemas.openxmlformats.org/wordprocessingml/2006/main" xmlns:w14="http://schemas.microsoft.com/office/word/2010/wordml" xmlns:w15="http://schemas.microsoft.com/office/word/2012/wordml" xmlns:w16cid="http://schemas.microsoft.com/office/word/2016/wordml/cid" xmlns:w16se="http://schemas.microsoft.com/office/word/2015/wordml/symex" xmlns:wpg="http://schemas.microsoft.com/office/word/2010/wordprocessingGroup" xmlns:wpi="http://schemas.microsoft.com/office/word/2010/wordprocessingInk" xmlns:wne="http://schemas.microsoft.com/office/word/2006/wordml" xmlns:wps="http://schemas.microsoft.com/office/word/2010/wordprocessingShape" mc:Ignorable="w14 w15 w16se w16cid wp14">
+<w:footnotes xmlns:wpc="http://schemas.microsoft.com/office/word/2010/wordprocessingCanvas" xmlns:cx="http://schemas.microsoft.com/office/drawing/2014/chartex" xmlns:cx1="http://schemas.microsoft.com/office/drawing/2015/9/8/chartex" xmlns:cx2="http://schemas.microsoft.com/office/drawing/2015/10/21/chartex" xmlns:cx3="http://schemas.microsoft.com/office/drawing/2016/5/9/chartex" xmlns:cx4="http://schemas.microsoft.com/office/drawing/2016/5/10/chartex" xmlns:cx5="http://schemas.microsoft.com/office/drawing/2016/5/11/chartex" xmlns:cx6="http://schemas.microsoft.com/office/drawing/2016/5/12/chartex" xmlns:cx7="http://schemas.microsoft.com/office/drawing/2016/5/13/chartex" xmlns:cx8="http://schemas.microsoft.com/office/drawing/2016/5/14/chartex" xmlns:mc="http://schemas.openxmlformats.org/markup-compatibility/2006" xmlns:aink="http://schemas.microsoft.com/office/drawing/2016/ink" xmlns:am3d="http://schemas.microsoft.com/office/drawing/2017/model3d" xmlns:o="urn:schemas-microsoft-com:office:office" xmlns:r="http://schemas.openxmlformats.org/officeDocument/2006/relationships" xmlns:m="http://schemas.openxmlformats.org/officeDocument/2006/math" xmlns:v="urn:schemas-microsoft-com:vml" xmlns:wp14="http://schemas.microsoft.com/office/word/2010/wordprocessingDrawing" xmlns:wp="http://schemas.openxmlformats.org/drawingml/2006/wordprocessingDrawing" xmlns:w10="urn:schemas-microsoft-com:office:word" xmlns:w="http://schemas.openxmlformats.org/wordprocessingml/2006/main" xmlns:w14="http://schemas.microsoft.com/office/word/2010/wordml" xmlns:w15="http://schemas.microsoft.com/office/word/2012/wordml" xmlns:w16cex="http://schemas.microsoft.com/office/word/2018/wordml/cex" xmlns:w16cid="http://schemas.microsoft.com/office/word/2016/wordml/cid" xmlns:w16="http://schemas.microsoft.com/office/word/2018/wordml" xmlns:w16se="http://schemas.microsoft.com/office/word/2015/wordml/symex" xmlns:wpg="http://schemas.microsoft.com/office/word/2010/wordprocessingGroup" xmlns:wpi="http://schemas.microsoft.com/office/word/2010/wordprocessingInk" xmlns:wne="http://schemas.microsoft.com/office/word/2006/wordml" xmlns:wps="http://schemas.microsoft.com/office/word/2010/wordprocessingShape" mc:Ignorable="w14 w15 w16se w16cid w16 w16cex wp14">
   <w:footnote w:type="separator" w:id="-1">
     <w:p>
       <w:r>
@@ -450,7 +469,17 @@
 </file>
 
 <file path=word/header1.xml><?xml version="1.0" encoding="utf-8"?>
-<w:hdr xmlns:wpc="http://schemas.microsoft.com/office/word/2010/wordprocessingCanvas" xmlns:cx="http://schemas.microsoft.com/office/drawing/2014/chartex" xmlns:cx1="http://schemas.microsoft.com/office/drawing/2015/9/8/chartex" xmlns:cx2="http://schemas.microsoft.com/office/drawing/2015/10/21/chartex" xmlns:cx3="http://schemas.microsoft.com/office/drawing/2016/5/9/chartex" xmlns:cx4="http://schemas.microsoft.com/office/drawing/2016/5/10/chartex" xmlns:cx5="http://schemas.microsoft.com/office/drawing/2016/5/11/chartex" xmlns:cx6="http://schemas.microsoft.com/office/drawing/2016/5/12/chartex" xmlns:cx7="http://schemas.microsoft.com/office/drawing/2016/5/13/chartex" xmlns:cx8="http://schemas.microsoft.com/office/drawing/2016/5/14/chartex" xmlns:mc="http://schemas.openxmlformats.org/markup-compatibility/2006" xmlns:aink="http://schemas.microsoft.com/office/drawing/2016/ink" xmlns:am3d="http://schemas.microsoft.com/office/drawing/2017/model3d" xmlns:o="urn:schemas-microsoft-com:office:office" xmlns:r="http://schemas.openxmlformats.org/officeDocument/2006/relationships" xmlns:m="http://schemas.openxmlformats.org/officeDocument/2006/math" xmlns:v="urn:schemas-microsoft-com:vml" xmlns:wp14="http://schemas.microsoft.com/office/word/2010/wordprocessingDrawing" xmlns:wp="http://schemas.openxmlformats.org/drawingml/2006/wordprocessingDrawing" xmlns:w10="urn:schemas-microsoft-com:office:word" xmlns:w="http://schemas.openxmlformats.org/wordprocessingml/2006/main" xmlns:w14="http://schemas.microsoft.com/office/word/2010/wordml" xmlns:w15="http://schemas.microsoft.com/office/word/2012/wordml" xmlns:w16cid="http://schemas.microsoft.com/office/word/2016/wordml/cid" xmlns:w16se="http://schemas.microsoft.com/office/word/2015/wordml/symex" xmlns:wpg="http://schemas.microsoft.com/office/word/2010/wordprocessingGroup" xmlns:wpi="http://schemas.microsoft.com/office/word/2010/wordprocessingInk" xmlns:wne="http://schemas.microsoft.com/office/word/2006/wordml" xmlns:wps="http://schemas.microsoft.com/office/word/2010/wordprocessingShape" mc:Ignorable="w14 w15 w16se w16cid wp14">
+<w:hdr xmlns:wpc="http://schemas.microsoft.com/office/word/2010/wordprocessingCanvas" xmlns:cx="http://schemas.microsoft.com/office/drawing/2014/chartex" xmlns:cx1="http://schemas.microsoft.com/office/drawing/2015/9/8/chartex" xmlns:cx2="http://schemas.microsoft.com/office/drawing/2015/10/21/chartex" xmlns:cx3="http://schemas.microsoft.com/office/drawing/2016/5/9/chartex" xmlns:cx4="http://schemas.microsoft.com/office/drawing/2016/5/10/chartex" xmlns:cx5="http://schemas.microsoft.com/office/drawing/2016/5/11/chartex" xmlns:cx6="http://schemas.microsoft.com/office/drawing/2016/5/12/chartex" xmlns:cx7="http://schemas.microsoft.com/office/drawing/2016/5/13/chartex" xmlns:cx8="http://schemas.microsoft.com/office/drawing/2016/5/14/chartex" xmlns:mc="http://schemas.openxmlformats.org/markup-compatibility/2006" xmlns:aink="http://schemas.microsoft.com/office/drawing/2016/ink" xmlns:am3d="http://schemas.microsoft.com/office/drawing/2017/model3d" xmlns:o="urn:schemas-microsoft-com:office:office" xmlns:r="http://schemas.openxmlformats.org/officeDocument/2006/relationships" xmlns:m="http://schemas.openxmlformats.org/officeDocument/2006/math" xmlns:v="urn:schemas-microsoft-com:vml" xmlns:wp14="http://schemas.microsoft.com/office/word/2010/wordprocessingDrawing" xmlns:wp="http://schemas.openxmlformats.org/drawingml/2006/wordprocessingDrawing" xmlns:w10="urn:schemas-microsoft-com:office:word" xmlns:w="http://schemas.openxmlformats.org/wordprocessingml/2006/main" xmlns:w14="http://schemas.microsoft.com/office/word/2010/wordml" xmlns:w15="http://schemas.microsoft.com/office/word/2012/wordml" xmlns:w16cex="http://schemas.microsoft.com/office/word/2018/wordml/cex" xmlns:w16cid="http://schemas.microsoft.com/office/word/2016/wordml/cid" xmlns:w16="http://schemas.microsoft.com/office/word/2018/wordml" xmlns:w16se="http://schemas.microsoft.com/office/word/2015/wordml/symex" xmlns:wpg="http://schemas.microsoft.com/office/word/2010/wordprocessingGroup" xmlns:wpi="http://schemas.microsoft.com/office/word/2010/wordprocessingInk" xmlns:wne="http://schemas.microsoft.com/office/word/2006/wordml" xmlns:wps="http://schemas.microsoft.com/office/word/2010/wordprocessingShape" mc:Ignorable="w14 w15 w16se w16cid w16 w16cex wp14">
+  <w:p>
+    <w:pPr>
+      <w:pStyle w:val="Header"/>
+    </w:pPr>
+  </w:p>
+</w:hdr>
+</file>
+
+<file path=word/header2.xml><?xml version="1.0" encoding="utf-8"?>
+<w:hdr xmlns:wpc="http://schemas.microsoft.com/office/word/2010/wordprocessingCanvas" xmlns:cx="http://schemas.microsoft.com/office/drawing/2014/chartex" xmlns:cx1="http://schemas.microsoft.com/office/drawing/2015/9/8/chartex" xmlns:cx2="http://schemas.microsoft.com/office/drawing/2015/10/21/chartex" xmlns:cx3="http://schemas.microsoft.com/office/drawing/2016/5/9/chartex" xmlns:cx4="http://schemas.microsoft.com/office/drawing/2016/5/10/chartex" xmlns:cx5="http://schemas.microsoft.com/office/drawing/2016/5/11/chartex" xmlns:cx6="http://schemas.microsoft.com/office/drawing/2016/5/12/chartex" xmlns:cx7="http://schemas.microsoft.com/office/drawing/2016/5/13/chartex" xmlns:cx8="http://schemas.microsoft.com/office/drawing/2016/5/14/chartex" xmlns:mc="http://schemas.openxmlformats.org/markup-compatibility/2006" xmlns:aink="http://schemas.microsoft.com/office/drawing/2016/ink" xmlns:am3d="http://schemas.microsoft.com/office/drawing/2017/model3d" xmlns:o="urn:schemas-microsoft-com:office:office" xmlns:r="http://schemas.openxmlformats.org/officeDocument/2006/relationships" xmlns:m="http://schemas.openxmlformats.org/officeDocument/2006/math" xmlns:v="urn:schemas-microsoft-com:vml" xmlns:wp14="http://schemas.microsoft.com/office/word/2010/wordprocessingDrawing" xmlns:wp="http://schemas.openxmlformats.org/drawingml/2006/wordprocessingDrawing" xmlns:w10="urn:schemas-microsoft-com:office:word" xmlns:w="http://schemas.openxmlformats.org/wordprocessingml/2006/main" xmlns:w14="http://schemas.microsoft.com/office/word/2010/wordml" xmlns:w15="http://schemas.microsoft.com/office/word/2012/wordml" xmlns:w16cex="http://schemas.microsoft.com/office/word/2018/wordml/cex" xmlns:w16cid="http://schemas.microsoft.com/office/word/2016/wordml/cid" xmlns:w16="http://schemas.microsoft.com/office/word/2018/wordml" xmlns:w16se="http://schemas.microsoft.com/office/word/2015/wordml/symex" xmlns:wpg="http://schemas.microsoft.com/office/word/2010/wordprocessingGroup" xmlns:wpi="http://schemas.microsoft.com/office/word/2010/wordprocessingInk" xmlns:wne="http://schemas.microsoft.com/office/word/2006/wordml" xmlns:wps="http://schemas.microsoft.com/office/word/2010/wordprocessingShape" mc:Ignorable="w14 w15 w16se w16cid w16 w16cex wp14">
   <w:p>
     <w:pPr>
       <w:pStyle w:val="Header"/>
@@ -581,39 +610,7 @@
                               <w:sz w:val="18"/>
                               <w:szCs w:val="18"/>
                             </w:rPr>
-                            <w:t xml:space="preserve">Análise de Mídias Sociais e </w:t>
-                          </w:r>
-                          <w:proofErr w:type="spellStart"/>
-                          <w:r>
-                            <w:rPr>
-                              <w:sz w:val="18"/>
-                              <w:szCs w:val="18"/>
-                            </w:rPr>
-                            <w:t>Text</w:t>
-                          </w:r>
-                          <w:proofErr w:type="spellEnd"/>
-                          <w:r>
-                            <w:rPr>
-                              <w:sz w:val="18"/>
-                              <w:szCs w:val="18"/>
-                            </w:rPr>
-                            <w:t xml:space="preserve"> Mining </w:t>
-                          </w:r>
-                          <w:proofErr w:type="gramStart"/>
-                          <w:r>
-                            <w:rPr>
-                              <w:sz w:val="18"/>
-                              <w:szCs w:val="18"/>
-                            </w:rPr>
-                            <w:t>–  Berrini</w:t>
-                          </w:r>
-                          <w:proofErr w:type="gramEnd"/>
-                          <w:r>
-                            <w:rPr>
-                              <w:sz w:val="18"/>
-                              <w:szCs w:val="18"/>
-                            </w:rPr>
-                            <w:t xml:space="preserve"> T1 – 2S2019</w:t>
+                            <w:t>Aplicações em Estatística Espacial – Berrini T1 – 1º Sem 2020</w:t>
                           </w:r>
                         </w:p>
                         <w:p>
@@ -633,7 +630,7 @@
                               <w:sz w:val="18"/>
                               <w:szCs w:val="18"/>
                             </w:rPr>
-                            <w:t>Tarefa da Aula 1</w:t>
+                            <w:t>Estudo de Caso</w:t>
                           </w:r>
                         </w:p>
                       </w:txbxContent>
@@ -675,39 +672,7 @@
                         <w:sz w:val="18"/>
                         <w:szCs w:val="18"/>
                       </w:rPr>
-                      <w:t xml:space="preserve">Análise de Mídias Sociais e </w:t>
-                    </w:r>
-                    <w:proofErr w:type="spellStart"/>
-                    <w:r>
-                      <w:rPr>
-                        <w:sz w:val="18"/>
-                        <w:szCs w:val="18"/>
-                      </w:rPr>
-                      <w:t>Text</w:t>
-                    </w:r>
-                    <w:proofErr w:type="spellEnd"/>
-                    <w:r>
-                      <w:rPr>
-                        <w:sz w:val="18"/>
-                        <w:szCs w:val="18"/>
-                      </w:rPr>
-                      <w:t xml:space="preserve"> Mining </w:t>
-                    </w:r>
-                    <w:proofErr w:type="gramStart"/>
-                    <w:r>
-                      <w:rPr>
-                        <w:sz w:val="18"/>
-                        <w:szCs w:val="18"/>
-                      </w:rPr>
-                      <w:t>–  Berrini</w:t>
-                    </w:r>
-                    <w:proofErr w:type="gramEnd"/>
-                    <w:r>
-                      <w:rPr>
-                        <w:sz w:val="18"/>
-                        <w:szCs w:val="18"/>
-                      </w:rPr>
-                      <w:t xml:space="preserve"> T1 – 2S2019</w:t>
+                      <w:t>Aplicações em Estatística Espacial – Berrini T1 – 1º Sem 2020</w:t>
                     </w:r>
                   </w:p>
                   <w:p>
@@ -727,7 +692,7 @@
                         <w:sz w:val="18"/>
                         <w:szCs w:val="18"/>
                       </w:rPr>
-                      <w:t>Tarefa da Aula 1</w:t>
+                      <w:t>Estudo de Caso</w:t>
                     </w:r>
                   </w:p>
                 </w:txbxContent>
@@ -746,8 +711,18 @@
 </w:hdr>
 </file>
 
+<file path=word/header3.xml><?xml version="1.0" encoding="utf-8"?>
+<w:hdr xmlns:wpc="http://schemas.microsoft.com/office/word/2010/wordprocessingCanvas" xmlns:cx="http://schemas.microsoft.com/office/drawing/2014/chartex" xmlns:cx1="http://schemas.microsoft.com/office/drawing/2015/9/8/chartex" xmlns:cx2="http://schemas.microsoft.com/office/drawing/2015/10/21/chartex" xmlns:cx3="http://schemas.microsoft.com/office/drawing/2016/5/9/chartex" xmlns:cx4="http://schemas.microsoft.com/office/drawing/2016/5/10/chartex" xmlns:cx5="http://schemas.microsoft.com/office/drawing/2016/5/11/chartex" xmlns:cx6="http://schemas.microsoft.com/office/drawing/2016/5/12/chartex" xmlns:cx7="http://schemas.microsoft.com/office/drawing/2016/5/13/chartex" xmlns:cx8="http://schemas.microsoft.com/office/drawing/2016/5/14/chartex" xmlns:mc="http://schemas.openxmlformats.org/markup-compatibility/2006" xmlns:aink="http://schemas.microsoft.com/office/drawing/2016/ink" xmlns:am3d="http://schemas.microsoft.com/office/drawing/2017/model3d" xmlns:o="urn:schemas-microsoft-com:office:office" xmlns:r="http://schemas.openxmlformats.org/officeDocument/2006/relationships" xmlns:m="http://schemas.openxmlformats.org/officeDocument/2006/math" xmlns:v="urn:schemas-microsoft-com:vml" xmlns:wp14="http://schemas.microsoft.com/office/word/2010/wordprocessingDrawing" xmlns:wp="http://schemas.openxmlformats.org/drawingml/2006/wordprocessingDrawing" xmlns:w10="urn:schemas-microsoft-com:office:word" xmlns:w="http://schemas.openxmlformats.org/wordprocessingml/2006/main" xmlns:w14="http://schemas.microsoft.com/office/word/2010/wordml" xmlns:w15="http://schemas.microsoft.com/office/word/2012/wordml" xmlns:w16cex="http://schemas.microsoft.com/office/word/2018/wordml/cex" xmlns:w16cid="http://schemas.microsoft.com/office/word/2016/wordml/cid" xmlns:w16="http://schemas.microsoft.com/office/word/2018/wordml" xmlns:w16se="http://schemas.microsoft.com/office/word/2015/wordml/symex" xmlns:wpg="http://schemas.microsoft.com/office/word/2010/wordprocessingGroup" xmlns:wpi="http://schemas.microsoft.com/office/word/2010/wordprocessingInk" xmlns:wne="http://schemas.microsoft.com/office/word/2006/wordml" xmlns:wps="http://schemas.microsoft.com/office/word/2010/wordprocessingShape" mc:Ignorable="w14 w15 w16se w16cid w16 w16cex wp14">
+  <w:p>
+    <w:pPr>
+      <w:pStyle w:val="Header"/>
+    </w:pPr>
+  </w:p>
+</w:hdr>
+</file>
+
 <file path=word/numbering.xml><?xml version="1.0" encoding="utf-8"?>
-<w:numbering xmlns:wpc="http://schemas.microsoft.com/office/word/2010/wordprocessingCanvas" xmlns:cx="http://schemas.microsoft.com/office/drawing/2014/chartex" xmlns:cx1="http://schemas.microsoft.com/office/drawing/2015/9/8/chartex" xmlns:cx2="http://schemas.microsoft.com/office/drawing/2015/10/21/chartex" xmlns:cx3="http://schemas.microsoft.com/office/drawing/2016/5/9/chartex" xmlns:cx4="http://schemas.microsoft.com/office/drawing/2016/5/10/chartex" xmlns:cx5="http://schemas.microsoft.com/office/drawing/2016/5/11/chartex" xmlns:cx6="http://schemas.microsoft.com/office/drawing/2016/5/12/chartex" xmlns:cx7="http://schemas.microsoft.com/office/drawing/2016/5/13/chartex" xmlns:cx8="http://schemas.microsoft.com/office/drawing/2016/5/14/chartex" xmlns:mc="http://schemas.openxmlformats.org/markup-compatibility/2006" xmlns:aink="http://schemas.microsoft.com/office/drawing/2016/ink" xmlns:am3d="http://schemas.microsoft.com/office/drawing/2017/model3d" xmlns:o="urn:schemas-microsoft-com:office:office" xmlns:r="http://schemas.openxmlformats.org/officeDocument/2006/relationships" xmlns:m="http://schemas.openxmlformats.org/officeDocument/2006/math" xmlns:v="urn:schemas-microsoft-com:vml" xmlns:wp14="http://schemas.microsoft.com/office/word/2010/wordprocessingDrawing" xmlns:wp="http://schemas.openxmlformats.org/drawingml/2006/wordprocessingDrawing" xmlns:w10="urn:schemas-microsoft-com:office:word" xmlns:w="http://schemas.openxmlformats.org/wordprocessingml/2006/main" xmlns:w14="http://schemas.microsoft.com/office/word/2010/wordml" xmlns:w15="http://schemas.microsoft.com/office/word/2012/wordml" xmlns:w16cid="http://schemas.microsoft.com/office/word/2016/wordml/cid" xmlns:w16se="http://schemas.microsoft.com/office/word/2015/wordml/symex" xmlns:wpg="http://schemas.microsoft.com/office/word/2010/wordprocessingGroup" xmlns:wpi="http://schemas.microsoft.com/office/word/2010/wordprocessingInk" xmlns:wne="http://schemas.microsoft.com/office/word/2006/wordml" xmlns:wps="http://schemas.microsoft.com/office/word/2010/wordprocessingShape" mc:Ignorable="w14 w15 w16se w16cid wp14">
+<w:numbering xmlns:wpc="http://schemas.microsoft.com/office/word/2010/wordprocessingCanvas" xmlns:cx="http://schemas.microsoft.com/office/drawing/2014/chartex" xmlns:cx1="http://schemas.microsoft.com/office/drawing/2015/9/8/chartex" xmlns:cx2="http://schemas.microsoft.com/office/drawing/2015/10/21/chartex" xmlns:cx3="http://schemas.microsoft.com/office/drawing/2016/5/9/chartex" xmlns:cx4="http://schemas.microsoft.com/office/drawing/2016/5/10/chartex" xmlns:cx5="http://schemas.microsoft.com/office/drawing/2016/5/11/chartex" xmlns:cx6="http://schemas.microsoft.com/office/drawing/2016/5/12/chartex" xmlns:cx7="http://schemas.microsoft.com/office/drawing/2016/5/13/chartex" xmlns:cx8="http://schemas.microsoft.com/office/drawing/2016/5/14/chartex" xmlns:mc="http://schemas.openxmlformats.org/markup-compatibility/2006" xmlns:aink="http://schemas.microsoft.com/office/drawing/2016/ink" xmlns:am3d="http://schemas.microsoft.com/office/drawing/2017/model3d" xmlns:o="urn:schemas-microsoft-com:office:office" xmlns:r="http://schemas.openxmlformats.org/officeDocument/2006/relationships" xmlns:m="http://schemas.openxmlformats.org/officeDocument/2006/math" xmlns:v="urn:schemas-microsoft-com:vml" xmlns:wp14="http://schemas.microsoft.com/office/word/2010/wordprocessingDrawing" xmlns:wp="http://schemas.openxmlformats.org/drawingml/2006/wordprocessingDrawing" xmlns:w10="urn:schemas-microsoft-com:office:word" xmlns:w="http://schemas.openxmlformats.org/wordprocessingml/2006/main" xmlns:w14="http://schemas.microsoft.com/office/word/2010/wordml" xmlns:w15="http://schemas.microsoft.com/office/word/2012/wordml" xmlns:w16cex="http://schemas.microsoft.com/office/word/2018/wordml/cex" xmlns:w16cid="http://schemas.microsoft.com/office/word/2016/wordml/cid" xmlns:w16="http://schemas.microsoft.com/office/word/2018/wordml" xmlns:w16se="http://schemas.microsoft.com/office/word/2015/wordml/symex" xmlns:wpg="http://schemas.microsoft.com/office/word/2010/wordprocessingGroup" xmlns:wpi="http://schemas.microsoft.com/office/word/2010/wordprocessingInk" xmlns:wne="http://schemas.microsoft.com/office/word/2006/wordml" xmlns:wps="http://schemas.microsoft.com/office/word/2010/wordprocessingShape" mc:Ignorable="w14 w15 w16se w16cid w16 w16cex wp14">
   <w:abstractNum w:abstractNumId="0" w15:restartNumberingAfterBreak="0">
     <w:nsid w:val="9A2EB1F0"/>
     <w:multiLevelType w:val="multilevel"/>
@@ -2061,7 +2036,7 @@
 </file>
 
 <file path=word/styles.xml><?xml version="1.0" encoding="utf-8"?>
-<w:styles xmlns:mc="http://schemas.openxmlformats.org/markup-compatibility/2006" xmlns:r="http://schemas.openxmlformats.org/officeDocument/2006/relationships" xmlns:w="http://schemas.openxmlformats.org/wordprocessingml/2006/main" xmlns:w14="http://schemas.microsoft.com/office/word/2010/wordml" xmlns:w15="http://schemas.microsoft.com/office/word/2012/wordml" xmlns:w16cid="http://schemas.microsoft.com/office/word/2016/wordml/cid" xmlns:w16se="http://schemas.microsoft.com/office/word/2015/wordml/symex" mc:Ignorable="w14 w15 w16se w16cid">
+<w:styles xmlns:mc="http://schemas.openxmlformats.org/markup-compatibility/2006" xmlns:r="http://schemas.openxmlformats.org/officeDocument/2006/relationships" xmlns:w="http://schemas.openxmlformats.org/wordprocessingml/2006/main" xmlns:w14="http://schemas.microsoft.com/office/word/2010/wordml" xmlns:w15="http://schemas.microsoft.com/office/word/2012/wordml" xmlns:w16cex="http://schemas.microsoft.com/office/word/2018/wordml/cex" xmlns:w16cid="http://schemas.microsoft.com/office/word/2016/wordml/cid" xmlns:w16="http://schemas.microsoft.com/office/word/2018/wordml" xmlns:w16se="http://schemas.microsoft.com/office/word/2015/wordml/symex" mc:Ignorable="w14 w15 w16se w16cid w16 w16cex">
   <w:docDefaults>
     <w:rPrDefault>
       <w:rPr>

</xml_diff>